<commit_message>
Update Document, Add BusinessLogic
</commit_message>
<xml_diff>
--- a/Document/Tai Lieu Kien Truc.docx
+++ b/Document/Tai Lieu Kien Truc.docx
@@ -1,6 +1,6 @@
 
 <file path=word/document.xml><?xml version="1.0" encoding="utf-8"?>
-<w:document xmlns:wpc="http://schemas.microsoft.com/office/word/2010/wordprocessingCanvas" xmlns:cx="http://schemas.microsoft.com/office/drawing/2014/chartex" xmlns:cx1="http://schemas.microsoft.com/office/drawing/2015/9/8/chartex" xmlns:cx2="http://schemas.microsoft.com/office/drawing/2015/10/21/chartex" xmlns:cx3="http://schemas.microsoft.com/office/drawing/2016/5/9/chartex" xmlns:cx4="http://schemas.microsoft.com/office/drawing/2016/5/10/chartex" xmlns:cx5="http://schemas.microsoft.com/office/drawing/2016/5/11/chartex" xmlns:cx6="http://schemas.microsoft.com/office/drawing/2016/5/12/chartex" xmlns:cx7="http://schemas.microsoft.com/office/drawing/2016/5/13/chartex" xmlns:cx8="http://schemas.microsoft.com/office/drawing/2016/5/14/chartex" xmlns:mc="http://schemas.openxmlformats.org/markup-compatibility/2006" xmlns:o="urn:schemas-microsoft-com:office:office" xmlns:r="http://schemas.openxmlformats.org/officeDocument/2006/relationships" xmlns:m="http://schemas.openxmlformats.org/officeDocument/2006/math" xmlns:v="urn:schemas-microsoft-com:vml" xmlns:wp14="http://schemas.microsoft.com/office/word/2010/wordprocessingDrawing" xmlns:wp="http://schemas.openxmlformats.org/drawingml/2006/wordprocessingDrawing" xmlns:w10="urn:schemas-microsoft-com:office:word" xmlns:w="http://schemas.openxmlformats.org/wordprocessingml/2006/main" xmlns:w14="http://schemas.microsoft.com/office/word/2010/wordml" xmlns:w15="http://schemas.microsoft.com/office/word/2012/wordml" xmlns:w16se="http://schemas.microsoft.com/office/word/2015/wordml/symex" xmlns:wpg="http://schemas.microsoft.com/office/word/2010/wordprocessingGroup" xmlns:wpi="http://schemas.microsoft.com/office/word/2010/wordprocessingInk" xmlns:wne="http://schemas.microsoft.com/office/word/2006/wordml" xmlns:wps="http://schemas.microsoft.com/office/word/2010/wordprocessingShape" mc:Ignorable="w14 w15 w16se wp14">
+<w:document xmlns:wpc="http://schemas.microsoft.com/office/word/2010/wordprocessingCanvas" xmlns:cx="http://schemas.microsoft.com/office/drawing/2014/chartex" xmlns:cx1="http://schemas.microsoft.com/office/drawing/2015/9/8/chartex" xmlns:cx2="http://schemas.microsoft.com/office/drawing/2015/10/21/chartex" xmlns:cx3="http://schemas.microsoft.com/office/drawing/2016/5/9/chartex" xmlns:cx4="http://schemas.microsoft.com/office/drawing/2016/5/10/chartex" xmlns:cx5="http://schemas.microsoft.com/office/drawing/2016/5/11/chartex" xmlns:cx6="http://schemas.microsoft.com/office/drawing/2016/5/12/chartex" xmlns:cx7="http://schemas.microsoft.com/office/drawing/2016/5/13/chartex" xmlns:cx8="http://schemas.microsoft.com/office/drawing/2016/5/14/chartex" xmlns:mc="http://schemas.openxmlformats.org/markup-compatibility/2006" xmlns:aink="http://schemas.microsoft.com/office/drawing/2016/ink" xmlns:o="urn:schemas-microsoft-com:office:office" xmlns:r="http://schemas.openxmlformats.org/officeDocument/2006/relationships" xmlns:m="http://schemas.openxmlformats.org/officeDocument/2006/math" xmlns:v="urn:schemas-microsoft-com:vml" xmlns:wp14="http://schemas.microsoft.com/office/word/2010/wordprocessingDrawing" xmlns:wp="http://schemas.openxmlformats.org/drawingml/2006/wordprocessingDrawing" xmlns:w10="urn:schemas-microsoft-com:office:word" xmlns:w="http://schemas.openxmlformats.org/wordprocessingml/2006/main" xmlns:w14="http://schemas.microsoft.com/office/word/2010/wordml" xmlns:w15="http://schemas.microsoft.com/office/word/2012/wordml" xmlns:w16se="http://schemas.microsoft.com/office/word/2015/wordml/symex" xmlns:wpg="http://schemas.microsoft.com/office/word/2010/wordprocessingGroup" xmlns:wpi="http://schemas.microsoft.com/office/word/2010/wordprocessingInk" xmlns:wne="http://schemas.microsoft.com/office/word/2006/wordml" xmlns:wps="http://schemas.microsoft.com/office/word/2010/wordprocessingShape" mc:Ignorable="w14 w15 w16se wp14">
   <w:body>
     <w:p>
       <w:pPr>
@@ -292,7 +292,7 @@
           </mc:Choice>
           <mc:Fallback>
             <w:pict>
-              <v:rect w14:anchorId="6EB441E8" id="Rectangle 7" o:spid="_x0000_s1026" style="position:absolute;margin-left:0;margin-top:150.6pt;width:479.4pt;height:336.6pt;z-index:251658239;visibility:visible;mso-wrap-style:square;mso-height-percent:0;mso-wrap-distance-left:9pt;mso-wrap-distance-top:0;mso-wrap-distance-right:9pt;mso-wrap-distance-bottom:0;mso-position-horizontal:left;mso-position-horizontal-relative:margin;mso-position-vertical:absolute;mso-position-vertical-relative:text;mso-height-percent:0;mso-height-relative:margin;v-text-anchor:middle" o:gfxdata="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" fillcolor="white [3201]" strokecolor="#70ad47 [3209]" strokeweight="1pt">
+              <v:rect w14:anchorId="58541277" id="Rectangle 7" o:spid="_x0000_s1026" style="position:absolute;margin-left:0;margin-top:150.6pt;width:479.4pt;height:336.6pt;z-index:251658239;visibility:visible;mso-wrap-style:square;mso-height-percent:0;mso-wrap-distance-left:9pt;mso-wrap-distance-top:0;mso-wrap-distance-right:9pt;mso-wrap-distance-bottom:0;mso-position-horizontal:left;mso-position-horizontal-relative:margin;mso-position-vertical:absolute;mso-position-vertical-relative:text;mso-height-percent:0;mso-height-relative:margin;v-text-anchor:middle" o:gfxdata="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" fillcolor="white [3201]" strokecolor="#70ad47 [3209]" strokeweight="1pt">
                 <w10:wrap anchorx="margin"/>
               </v:rect>
             </w:pict>
@@ -468,7 +468,22 @@
                                 <w:sz w:val="52"/>
                                 <w:szCs w:val="52"/>
                               </w:rPr>
-                              <w:t xml:space="preserve">Business Logic </w:t>
+                              <w:t>Business Logic</w:t>
+                            </w:r>
+                            <w:r>
+                              <w:rPr>
+                                <w:sz w:val="52"/>
+                                <w:szCs w:val="52"/>
+                              </w:rPr>
+                              <w:br/>
+                              <w:t>(EJB)</w:t>
+                            </w:r>
+                            <w:r>
+                              <w:rPr>
+                                <w:sz w:val="52"/>
+                                <w:szCs w:val="52"/>
+                              </w:rPr>
+                              <w:t xml:space="preserve"> </w:t>
                             </w:r>
                           </w:p>
                         </w:txbxContent>
@@ -506,7 +521,22 @@
                           <w:sz w:val="52"/>
                           <w:szCs w:val="52"/>
                         </w:rPr>
-                        <w:t xml:space="preserve">Business Logic </w:t>
+                        <w:t>Business Logic</w:t>
+                      </w:r>
+                      <w:r>
+                        <w:rPr>
+                          <w:sz w:val="52"/>
+                          <w:szCs w:val="52"/>
+                        </w:rPr>
+                        <w:br/>
+                        <w:t>(EJB)</w:t>
+                      </w:r>
+                      <w:r>
+                        <w:rPr>
+                          <w:sz w:val="52"/>
+                          <w:szCs w:val="52"/>
+                        </w:rPr>
+                        <w:t xml:space="preserve"> </w:t>
                       </w:r>
                     </w:p>
                   </w:txbxContent>
@@ -591,116 +621,6 @@
         <mc:AlternateContent>
           <mc:Choice Requires="wps">
             <w:drawing>
-              <wp:anchor distT="0" distB="0" distL="114300" distR="114300" simplePos="0" relativeHeight="251660288" behindDoc="0" locked="0" layoutInCell="1" allowOverlap="1">
-                <wp:simplePos x="0" y="0"/>
-                <wp:positionH relativeFrom="column">
-                  <wp:posOffset>350520</wp:posOffset>
-                </wp:positionH>
-                <wp:positionV relativeFrom="paragraph">
-                  <wp:posOffset>2316480</wp:posOffset>
-                </wp:positionV>
-                <wp:extent cx="2042160" cy="815340"/>
-                <wp:effectExtent l="0" t="0" r="15240" b="22860"/>
-                <wp:wrapNone/>
-                <wp:docPr id="2" name="Rectangle 2"/>
-                <wp:cNvGraphicFramePr/>
-                <a:graphic xmlns:a="http://schemas.openxmlformats.org/drawingml/2006/main">
-                  <a:graphicData uri="http://schemas.microsoft.com/office/word/2010/wordprocessingShape">
-                    <wps:wsp>
-                      <wps:cNvSpPr/>
-                      <wps:spPr>
-                        <a:xfrm>
-                          <a:off x="0" y="0"/>
-                          <a:ext cx="2042160" cy="815340"/>
-                        </a:xfrm>
-                        <a:prstGeom prst="rect">
-                          <a:avLst/>
-                        </a:prstGeom>
-                      </wps:spPr>
-                      <wps:style>
-                        <a:lnRef idx="2">
-                          <a:schemeClr val="accent6"/>
-                        </a:lnRef>
-                        <a:fillRef idx="1">
-                          <a:schemeClr val="lt1"/>
-                        </a:fillRef>
-                        <a:effectRef idx="0">
-                          <a:schemeClr val="accent6"/>
-                        </a:effectRef>
-                        <a:fontRef idx="minor">
-                          <a:schemeClr val="dk1"/>
-                        </a:fontRef>
-                      </wps:style>
-                      <wps:txbx>
-                        <w:txbxContent>
-                          <w:p>
-                            <w:pPr>
-                              <w:jc w:val="center"/>
-                              <w:rPr>
-                                <w:sz w:val="32"/>
-                                <w:szCs w:val="32"/>
-                              </w:rPr>
-                            </w:pPr>
-                            <w:r>
-                              <w:rPr>
-                                <w:sz w:val="32"/>
-                                <w:szCs w:val="32"/>
-                              </w:rPr>
-                              <w:t>Web Server bean</w:t>
-                            </w:r>
-                          </w:p>
-                        </w:txbxContent>
-                      </wps:txbx>
-                      <wps:bodyPr rot="0" spcFirstLastPara="0" vertOverflow="overflow" horzOverflow="overflow" vert="horz" wrap="square" lIns="91440" tIns="45720" rIns="91440" bIns="45720" numCol="1" spcCol="0" rtlCol="0" fromWordArt="0" anchor="ctr" anchorCtr="0" forceAA="0" compatLnSpc="1">
-                        <a:prstTxWarp prst="textNoShape">
-                          <a:avLst/>
-                        </a:prstTxWarp>
-                        <a:noAutofit/>
-                      </wps:bodyPr>
-                    </wps:wsp>
-                  </a:graphicData>
-                </a:graphic>
-                <wp14:sizeRelH relativeFrom="margin">
-                  <wp14:pctWidth>0</wp14:pctWidth>
-                </wp14:sizeRelH>
-              </wp:anchor>
-            </w:drawing>
-          </mc:Choice>
-          <mc:Fallback>
-            <w:pict>
-              <v:rect id="Rectangle 2" o:spid="_x0000_s1029" style="position:absolute;margin-left:27.6pt;margin-top:182.4pt;width:160.8pt;height:64.2pt;z-index:251660288;visibility:visible;mso-wrap-style:square;mso-width-percent:0;mso-wrap-distance-left:9pt;mso-wrap-distance-top:0;mso-wrap-distance-right:9pt;mso-wrap-distance-bottom:0;mso-position-horizontal:absolute;mso-position-horizontal-relative:text;mso-position-vertical:absolute;mso-position-vertical-relative:text;mso-width-percent:0;mso-width-relative:margin;v-text-anchor:middle" o:gfxdata="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" fillcolor="white [3201]" strokecolor="#70ad47 [3209]" strokeweight="1pt">
-                <v:textbox>
-                  <w:txbxContent>
-                    <w:p>
-                      <w:pPr>
-                        <w:jc w:val="center"/>
-                        <w:rPr>
-                          <w:sz w:val="32"/>
-                          <w:szCs w:val="32"/>
-                        </w:rPr>
-                      </w:pPr>
-                      <w:r>
-                        <w:rPr>
-                          <w:sz w:val="32"/>
-                          <w:szCs w:val="32"/>
-                        </w:rPr>
-                        <w:t>Web Server bean</w:t>
-                      </w:r>
-                    </w:p>
-                  </w:txbxContent>
-                </v:textbox>
-              </v:rect>
-            </w:pict>
-          </mc:Fallback>
-        </mc:AlternateContent>
-      </w:r>
-      <w:r>
-        <w:rPr>
-          <w:noProof/>
-        </w:rPr>
-        <mc:AlternateContent>
-          <mc:Choice Requires="wps">
-            <w:drawing>
               <wp:anchor distT="0" distB="0" distL="114300" distR="114300" simplePos="0" relativeHeight="251674624" behindDoc="0" locked="0" layoutInCell="1" allowOverlap="1">
                 <wp:simplePos x="0" y="0"/>
                 <wp:positionH relativeFrom="column">
@@ -754,7 +674,11 @@
           </mc:Choice>
           <mc:Fallback>
             <w:pict>
-              <v:shape w14:anchorId="084AC688" id="Straight Arrow Connector 15" o:spid="_x0000_s1026" type="#_x0000_t32" style="position:absolute;margin-left:342pt;margin-top:333pt;width:33.6pt;height:82.2pt;flip:x y;z-index:251674624;visibility:visible;mso-wrap-style:square;mso-wrap-distance-left:9pt;mso-wrap-distance-top:0;mso-wrap-distance-right:9pt;mso-wrap-distance-bottom:0;mso-position-horizontal:absolute;mso-position-horizontal-relative:text;mso-position-vertical:absolute;mso-position-vertical-relative:text" o:gfxdata="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" strokecolor="#4472c4 [3204]" strokeweight=".5pt">
+              <v:shapetype w14:anchorId="5CC1A0E4" id="_x0000_t32" coordsize="21600,21600" o:spt="32" o:oned="t" path="m,l21600,21600e" filled="f">
+                <v:path arrowok="t" fillok="f" o:connecttype="none"/>
+                <o:lock v:ext="edit" shapetype="t"/>
+              </v:shapetype>
+              <v:shape id="Straight Arrow Connector 15" o:spid="_x0000_s1026" type="#_x0000_t32" style="position:absolute;margin-left:342pt;margin-top:333pt;width:33.6pt;height:82.2pt;flip:x y;z-index:251674624;visibility:visible;mso-wrap-style:square;mso-wrap-distance-left:9pt;mso-wrap-distance-top:0;mso-wrap-distance-right:9pt;mso-wrap-distance-bottom:0;mso-position-horizontal:absolute;mso-position-horizontal-relative:text;mso-position-vertical:absolute;mso-position-vertical-relative:text" o:gfxdata="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" strokecolor="#4472c4 [3204]" strokeweight=".5pt">
                 <v:stroke startarrow="block" endarrow="block" joinstyle="miter"/>
               </v:shape>
             </w:pict>
@@ -955,7 +879,7 @@
           </mc:Choice>
           <mc:Fallback>
             <w:pict>
-              <v:shape w14:anchorId="2E208DF1" id="Straight Arrow Connector 12" o:spid="_x0000_s1026" type="#_x0000_t32" style="position:absolute;margin-left:306pt;margin-top:73.2pt;width:.6pt;height:211.2pt;z-index:251671552;visibility:visible;mso-wrap-style:square;mso-wrap-distance-left:9pt;mso-wrap-distance-top:0;mso-wrap-distance-right:9pt;mso-wrap-distance-bottom:0;mso-position-horizontal:absolute;mso-position-horizontal-relative:text;mso-position-vertical:absolute;mso-position-vertical-relative:text" o:gfxdata="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" strokecolor="#4472c4 [3204]" strokeweight=".5pt">
+              <v:shape w14:anchorId="1D02C345" id="Straight Arrow Connector 12" o:spid="_x0000_s1026" type="#_x0000_t32" style="position:absolute;margin-left:306pt;margin-top:73.2pt;width:.6pt;height:211.2pt;z-index:251671552;visibility:visible;mso-wrap-style:square;mso-wrap-distance-left:9pt;mso-wrap-distance-top:0;mso-wrap-distance-right:9pt;mso-wrap-distance-bottom:0;mso-position-horizontal:absolute;mso-position-horizontal-relative:text;mso-position-vertical:absolute;mso-position-vertical-relative:text" o:gfxdata="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" strokecolor="#4472c4 [3204]" strokeweight=".5pt">
                 <v:stroke startarrow="block" endarrow="block" joinstyle="miter"/>
               </v:shape>
             </w:pict>
@@ -1110,7 +1034,7 @@
           </mc:Choice>
           <mc:Fallback>
             <w:pict>
-              <v:rect w14:anchorId="15871331" id="Rectangle 5" o:spid="_x0000_s1030" style="position:absolute;margin-left:376.8pt;margin-top:291.6pt;width:81.6pt;height:45pt;z-index:251665408;visibility:visible;mso-wrap-style:square;mso-wrap-distance-left:9pt;mso-wrap-distance-top:0;mso-wrap-distance-right:9pt;mso-wrap-distance-bottom:0;mso-position-horizontal:absolute;mso-position-horizontal-relative:text;mso-position-vertical:absolute;mso-position-vertical-relative:text;v-text-anchor:middle" o:gfxdata="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" fillcolor="white [3201]" strokecolor="#70ad47 [3209]" strokeweight="1pt">
+              <v:rect w14:anchorId="15871331" id="Rectangle 5" o:spid="_x0000_s1029" style="position:absolute;margin-left:376.8pt;margin-top:291.6pt;width:81.6pt;height:45pt;z-index:251665408;visibility:visible;mso-wrap-style:square;mso-wrap-distance-left:9pt;mso-wrap-distance-top:0;mso-wrap-distance-right:9pt;mso-wrap-distance-bottom:0;mso-position-horizontal:absolute;mso-position-horizontal-relative:text;mso-position-vertical:absolute;mso-position-vertical-relative:text;v-text-anchor:middle" o:gfxdata="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" fillcolor="white [3201]" strokecolor="#70ad47 [3209]" strokeweight="1pt">
                 <v:textbox>
                   <w:txbxContent>
                     <w:p>
@@ -1217,7 +1141,7 @@
           </mc:Choice>
           <mc:Fallback>
             <w:pict>
-              <v:rect id="Rectangle 3" o:spid="_x0000_s1031" style="position:absolute;margin-left:341.4pt;margin-top:188.4pt;width:81.6pt;height:45pt;z-index:251661312;visibility:visible;mso-wrap-style:square;mso-wrap-distance-left:9pt;mso-wrap-distance-top:0;mso-wrap-distance-right:9pt;mso-wrap-distance-bottom:0;mso-position-horizontal:absolute;mso-position-horizontal-relative:text;mso-position-vertical:absolute;mso-position-vertical-relative:text;v-text-anchor:middle" o:gfxdata="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" fillcolor="white [3201]" strokecolor="#70ad47 [3209]" strokeweight="1pt">
+              <v:rect id="Rectangle 3" o:spid="_x0000_s1030" style="position:absolute;margin-left:341.4pt;margin-top:188.4pt;width:81.6pt;height:45pt;z-index:251661312;visibility:visible;mso-wrap-style:square;mso-wrap-distance-left:9pt;mso-wrap-distance-top:0;mso-wrap-distance-right:9pt;mso-wrap-distance-bottom:0;mso-position-horizontal:absolute;mso-position-horizontal-relative:text;mso-position-vertical:absolute;mso-position-vertical-relative:text;v-text-anchor:middle" o:gfxdata="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" fillcolor="white [3201]" strokecolor="#70ad47 [3209]" strokeweight="1pt">
                 <v:textbox>
                   <w:txbxContent>
                     <w:p>
@@ -1344,7 +1268,7 @@
           </mc:Choice>
           <mc:Fallback>
             <w:pict>
-              <v:rect id="Rectangle 9" o:spid="_x0000_s1032" style="position:absolute;margin-left:277.2pt;margin-top:0;width:166.8pt;height:73.2pt;z-index:251668480;visibility:visible;mso-wrap-style:square;mso-width-percent:0;mso-height-percent:0;mso-wrap-distance-left:9pt;mso-wrap-distance-top:0;mso-wrap-distance-right:9pt;mso-wrap-distance-bottom:0;mso-position-horizontal:absolute;mso-position-horizontal-relative:text;mso-position-vertical:absolute;mso-position-vertical-relative:text;mso-width-percent:0;mso-height-percent:0;mso-width-relative:margin;mso-height-relative:margin;v-text-anchor:middle" o:gfxdata="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" fillcolor="white [3201]" strokecolor="#70ad47 [3209]" strokeweight="1pt">
+              <v:rect id="Rectangle 9" o:spid="_x0000_s1031" style="position:absolute;margin-left:277.2pt;margin-top:0;width:166.8pt;height:73.2pt;z-index:251668480;visibility:visible;mso-wrap-style:square;mso-width-percent:0;mso-height-percent:0;mso-wrap-distance-left:9pt;mso-wrap-distance-top:0;mso-wrap-distance-right:9pt;mso-wrap-distance-bottom:0;mso-position-horizontal:absolute;mso-position-horizontal-relative:text;mso-position-vertical:absolute;mso-position-vertical-relative:text;mso-width-percent:0;mso-height-percent:0;mso-width-relative:margin;mso-height-relative:margin;v-text-anchor:middle" o:gfxdata="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" fillcolor="white [3201]" strokecolor="#70ad47 [3209]" strokeweight="1pt">
                 <v:textbox>
                   <w:txbxContent>
                     <w:p>
@@ -1465,7 +1389,7 @@
           </mc:Choice>
           <mc:Fallback>
             <w:pict>
-              <v:rect id="Rectangle 8" o:spid="_x0000_s1033" style="position:absolute;margin-left:25.8pt;margin-top:-.6pt;width:164.4pt;height:73.8pt;z-index:251667456;visibility:visible;mso-wrap-style:square;mso-wrap-distance-left:9pt;mso-wrap-distance-top:0;mso-wrap-distance-right:9pt;mso-wrap-distance-bottom:0;mso-position-horizontal:absolute;mso-position-horizontal-relative:text;mso-position-vertical:absolute;mso-position-vertical-relative:text;v-text-anchor:middle" o:gfxdata="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" fillcolor="white [3201]" strokecolor="#70ad47 [3209]" strokeweight="1pt">
+              <v:rect id="Rectangle 8" o:spid="_x0000_s1032" style="position:absolute;margin-left:25.8pt;margin-top:-.6pt;width:164.4pt;height:73.8pt;z-index:251667456;visibility:visible;mso-wrap-style:square;mso-wrap-distance-left:9pt;mso-wrap-distance-top:0;mso-wrap-distance-right:9pt;mso-wrap-distance-bottom:0;mso-position-horizontal:absolute;mso-position-horizontal-relative:text;mso-position-vertical:absolute;mso-position-vertical-relative:text;v-text-anchor:middle" o:gfxdata="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" fillcolor="white [3201]" strokecolor="#70ad47 [3209]" strokeweight="1pt">
                 <v:textbox>
                   <w:txbxContent>
                     <w:p>
@@ -1547,6 +1471,132 @@
           <w:tab w:val="left" w:pos="720"/>
         </w:tabs>
       </w:pPr>
+      <w:r>
+        <w:rPr>
+          <w:noProof/>
+        </w:rPr>
+        <mc:AlternateContent>
+          <mc:Choice Requires="wps">
+            <w:drawing>
+              <wp:anchor distT="0" distB="0" distL="114300" distR="114300" simplePos="0" relativeHeight="251660288" behindDoc="0" locked="0" layoutInCell="1" allowOverlap="1">
+                <wp:simplePos x="0" y="0"/>
+                <wp:positionH relativeFrom="column">
+                  <wp:posOffset>167640</wp:posOffset>
+                </wp:positionH>
+                <wp:positionV relativeFrom="paragraph">
+                  <wp:posOffset>29845</wp:posOffset>
+                </wp:positionV>
+                <wp:extent cx="2407920" cy="815340"/>
+                <wp:effectExtent l="0" t="0" r="11430" b="22860"/>
+                <wp:wrapNone/>
+                <wp:docPr id="2" name="Rectangle 2"/>
+                <wp:cNvGraphicFramePr/>
+                <a:graphic xmlns:a="http://schemas.openxmlformats.org/drawingml/2006/main">
+                  <a:graphicData uri="http://schemas.microsoft.com/office/word/2010/wordprocessingShape">
+                    <wps:wsp>
+                      <wps:cNvSpPr/>
+                      <wps:spPr>
+                        <a:xfrm>
+                          <a:off x="0" y="0"/>
+                          <a:ext cx="2407920" cy="815340"/>
+                        </a:xfrm>
+                        <a:prstGeom prst="rect">
+                          <a:avLst/>
+                        </a:prstGeom>
+                      </wps:spPr>
+                      <wps:style>
+                        <a:lnRef idx="2">
+                          <a:schemeClr val="accent6"/>
+                        </a:lnRef>
+                        <a:fillRef idx="1">
+                          <a:schemeClr val="lt1"/>
+                        </a:fillRef>
+                        <a:effectRef idx="0">
+                          <a:schemeClr val="accent6"/>
+                        </a:effectRef>
+                        <a:fontRef idx="minor">
+                          <a:schemeClr val="dk1"/>
+                        </a:fontRef>
+                      </wps:style>
+                      <wps:txbx>
+                        <w:txbxContent>
+                          <w:p>
+                            <w:pPr>
+                              <w:jc w:val="center"/>
+                              <w:rPr>
+                                <w:sz w:val="32"/>
+                                <w:szCs w:val="32"/>
+                              </w:rPr>
+                            </w:pPr>
+                            <w:r>
+                              <w:rPr>
+                                <w:sz w:val="32"/>
+                                <w:szCs w:val="32"/>
+                              </w:rPr>
+                              <w:t>Web Server bean</w:t>
+                            </w:r>
+                            <w:r>
+                              <w:rPr>
+                                <w:sz w:val="32"/>
+                                <w:szCs w:val="32"/>
+                              </w:rPr>
+                              <w:br/>
+                              <w:t>(Serverlet + Rest Service)</w:t>
+                            </w:r>
+                          </w:p>
+                        </w:txbxContent>
+                      </wps:txbx>
+                      <wps:bodyPr rot="0" spcFirstLastPara="0" vertOverflow="overflow" horzOverflow="overflow" vert="horz" wrap="square" lIns="91440" tIns="45720" rIns="91440" bIns="45720" numCol="1" spcCol="0" rtlCol="0" fromWordArt="0" anchor="ctr" anchorCtr="0" forceAA="0" compatLnSpc="1">
+                        <a:prstTxWarp prst="textNoShape">
+                          <a:avLst/>
+                        </a:prstTxWarp>
+                        <a:noAutofit/>
+                      </wps:bodyPr>
+                    </wps:wsp>
+                  </a:graphicData>
+                </a:graphic>
+                <wp14:sizeRelH relativeFrom="margin">
+                  <wp14:pctWidth>0</wp14:pctWidth>
+                </wp14:sizeRelH>
+              </wp:anchor>
+            </w:drawing>
+          </mc:Choice>
+          <mc:Fallback>
+            <w:pict>
+              <v:rect id="Rectangle 2" o:spid="_x0000_s1033" style="position:absolute;margin-left:13.2pt;margin-top:2.35pt;width:189.6pt;height:64.2pt;z-index:251660288;visibility:visible;mso-wrap-style:square;mso-width-percent:0;mso-wrap-distance-left:9pt;mso-wrap-distance-top:0;mso-wrap-distance-right:9pt;mso-wrap-distance-bottom:0;mso-position-horizontal:absolute;mso-position-horizontal-relative:text;mso-position-vertical:absolute;mso-position-vertical-relative:text;mso-width-percent:0;mso-width-relative:margin;v-text-anchor:middle" o:gfxdata="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" fillcolor="white [3201]" strokecolor="#70ad47 [3209]" strokeweight="1pt">
+                <v:textbox>
+                  <w:txbxContent>
+                    <w:p>
+                      <w:pPr>
+                        <w:jc w:val="center"/>
+                        <w:rPr>
+                          <w:sz w:val="32"/>
+                          <w:szCs w:val="32"/>
+                        </w:rPr>
+                      </w:pPr>
+                      <w:r>
+                        <w:rPr>
+                          <w:sz w:val="32"/>
+                          <w:szCs w:val="32"/>
+                        </w:rPr>
+                        <w:t>Web Server bean</w:t>
+                      </w:r>
+                      <w:r>
+                        <w:rPr>
+                          <w:sz w:val="32"/>
+                          <w:szCs w:val="32"/>
+                        </w:rPr>
+                        <w:br/>
+                        <w:t>(Serverlet + Rest Service)</w:t>
+                      </w:r>
+                    </w:p>
+                  </w:txbxContent>
+                </v:textbox>
+              </v:rect>
+            </w:pict>
+          </mc:Fallback>
+        </mc:AlternateContent>
+      </w:r>
     </w:p>
     <w:p>
       <w:pPr>
@@ -1801,6 +1851,19 @@
       </w:pPr>
       <w:bookmarkStart w:id="0" w:name="_GoBack"/>
       <w:bookmarkEnd w:id="0"/>
+    </w:p>
+    <w:p>
+      <w:pPr>
+        <w:tabs>
+          <w:tab w:val="left" w:pos="720"/>
+          <w:tab w:val="left" w:pos="6996"/>
+        </w:tabs>
+        <w:rPr>
+          <w:rFonts w:ascii="Times New Roman" w:hAnsi="Times New Roman" w:cs="Times New Roman"/>
+          <w:sz w:val="28"/>
+          <w:szCs w:val="28"/>
+        </w:rPr>
+      </w:pPr>
     </w:p>
     <w:p>
       <w:pPr>
@@ -1854,7 +1917,7 @@
 </file>
 
 <file path=word/endnotes.xml><?xml version="1.0" encoding="utf-8"?>
-<w:endnotes xmlns:wpc="http://schemas.microsoft.com/office/word/2010/wordprocessingCanvas" xmlns:cx="http://schemas.microsoft.com/office/drawing/2014/chartex" xmlns:cx1="http://schemas.microsoft.com/office/drawing/2015/9/8/chartex" xmlns:cx2="http://schemas.microsoft.com/office/drawing/2015/10/21/chartex" xmlns:cx3="http://schemas.microsoft.com/office/drawing/2016/5/9/chartex" xmlns:cx4="http://schemas.microsoft.com/office/drawing/2016/5/10/chartex" xmlns:cx5="http://schemas.microsoft.com/office/drawing/2016/5/11/chartex" xmlns:cx6="http://schemas.microsoft.com/office/drawing/2016/5/12/chartex" xmlns:cx7="http://schemas.microsoft.com/office/drawing/2016/5/13/chartex" xmlns:cx8="http://schemas.microsoft.com/office/drawing/2016/5/14/chartex" xmlns:mc="http://schemas.openxmlformats.org/markup-compatibility/2006" xmlns:o="urn:schemas-microsoft-com:office:office" xmlns:r="http://schemas.openxmlformats.org/officeDocument/2006/relationships" xmlns:m="http://schemas.openxmlformats.org/officeDocument/2006/math" xmlns:v="urn:schemas-microsoft-com:vml" xmlns:wp14="http://schemas.microsoft.com/office/word/2010/wordprocessingDrawing" xmlns:wp="http://schemas.openxmlformats.org/drawingml/2006/wordprocessingDrawing" xmlns:w10="urn:schemas-microsoft-com:office:word" xmlns:w="http://schemas.openxmlformats.org/wordprocessingml/2006/main" xmlns:w14="http://schemas.microsoft.com/office/word/2010/wordml" xmlns:w15="http://schemas.microsoft.com/office/word/2012/wordml" xmlns:w16se="http://schemas.microsoft.com/office/word/2015/wordml/symex" xmlns:wpg="http://schemas.microsoft.com/office/word/2010/wordprocessingGroup" xmlns:wpi="http://schemas.microsoft.com/office/word/2010/wordprocessingInk" xmlns:wne="http://schemas.microsoft.com/office/word/2006/wordml" xmlns:wps="http://schemas.microsoft.com/office/word/2010/wordprocessingShape" mc:Ignorable="w14 w15 w16se wp14">
+<w:endnotes xmlns:wpc="http://schemas.microsoft.com/office/word/2010/wordprocessingCanvas" xmlns:cx="http://schemas.microsoft.com/office/drawing/2014/chartex" xmlns:cx1="http://schemas.microsoft.com/office/drawing/2015/9/8/chartex" xmlns:cx2="http://schemas.microsoft.com/office/drawing/2015/10/21/chartex" xmlns:cx3="http://schemas.microsoft.com/office/drawing/2016/5/9/chartex" xmlns:cx4="http://schemas.microsoft.com/office/drawing/2016/5/10/chartex" xmlns:cx5="http://schemas.microsoft.com/office/drawing/2016/5/11/chartex" xmlns:cx6="http://schemas.microsoft.com/office/drawing/2016/5/12/chartex" xmlns:cx7="http://schemas.microsoft.com/office/drawing/2016/5/13/chartex" xmlns:cx8="http://schemas.microsoft.com/office/drawing/2016/5/14/chartex" xmlns:mc="http://schemas.openxmlformats.org/markup-compatibility/2006" xmlns:aink="http://schemas.microsoft.com/office/drawing/2016/ink" xmlns:o="urn:schemas-microsoft-com:office:office" xmlns:r="http://schemas.openxmlformats.org/officeDocument/2006/relationships" xmlns:m="http://schemas.openxmlformats.org/officeDocument/2006/math" xmlns:v="urn:schemas-microsoft-com:vml" xmlns:wp14="http://schemas.microsoft.com/office/word/2010/wordprocessingDrawing" xmlns:wp="http://schemas.openxmlformats.org/drawingml/2006/wordprocessingDrawing" xmlns:w10="urn:schemas-microsoft-com:office:word" xmlns:w="http://schemas.openxmlformats.org/wordprocessingml/2006/main" xmlns:w14="http://schemas.microsoft.com/office/word/2010/wordml" xmlns:w15="http://schemas.microsoft.com/office/word/2012/wordml" xmlns:w16se="http://schemas.microsoft.com/office/word/2015/wordml/symex" xmlns:wpg="http://schemas.microsoft.com/office/word/2010/wordprocessingGroup" xmlns:wpi="http://schemas.microsoft.com/office/word/2010/wordprocessingInk" xmlns:wne="http://schemas.microsoft.com/office/word/2006/wordml" xmlns:wps="http://schemas.microsoft.com/office/word/2010/wordprocessingShape" mc:Ignorable="w14 w15 w16se wp14">
   <w:endnote w:type="separator" w:id="-1">
     <w:p>
       <w:pPr>
@@ -1879,7 +1942,7 @@
 </file>
 
 <file path=word/footnotes.xml><?xml version="1.0" encoding="utf-8"?>
-<w:footnotes xmlns:wpc="http://schemas.microsoft.com/office/word/2010/wordprocessingCanvas" xmlns:cx="http://schemas.microsoft.com/office/drawing/2014/chartex" xmlns:cx1="http://schemas.microsoft.com/office/drawing/2015/9/8/chartex" xmlns:cx2="http://schemas.microsoft.com/office/drawing/2015/10/21/chartex" xmlns:cx3="http://schemas.microsoft.com/office/drawing/2016/5/9/chartex" xmlns:cx4="http://schemas.microsoft.com/office/drawing/2016/5/10/chartex" xmlns:cx5="http://schemas.microsoft.com/office/drawing/2016/5/11/chartex" xmlns:cx6="http://schemas.microsoft.com/office/drawing/2016/5/12/chartex" xmlns:cx7="http://schemas.microsoft.com/office/drawing/2016/5/13/chartex" xmlns:cx8="http://schemas.microsoft.com/office/drawing/2016/5/14/chartex" xmlns:mc="http://schemas.openxmlformats.org/markup-compatibility/2006" xmlns:o="urn:schemas-microsoft-com:office:office" xmlns:r="http://schemas.openxmlformats.org/officeDocument/2006/relationships" xmlns:m="http://schemas.openxmlformats.org/officeDocument/2006/math" xmlns:v="urn:schemas-microsoft-com:vml" xmlns:wp14="http://schemas.microsoft.com/office/word/2010/wordprocessingDrawing" xmlns:wp="http://schemas.openxmlformats.org/drawingml/2006/wordprocessingDrawing" xmlns:w10="urn:schemas-microsoft-com:office:word" xmlns:w="http://schemas.openxmlformats.org/wordprocessingml/2006/main" xmlns:w14="http://schemas.microsoft.com/office/word/2010/wordml" xmlns:w15="http://schemas.microsoft.com/office/word/2012/wordml" xmlns:w16se="http://schemas.microsoft.com/office/word/2015/wordml/symex" xmlns:wpg="http://schemas.microsoft.com/office/word/2010/wordprocessingGroup" xmlns:wpi="http://schemas.microsoft.com/office/word/2010/wordprocessingInk" xmlns:wne="http://schemas.microsoft.com/office/word/2006/wordml" xmlns:wps="http://schemas.microsoft.com/office/word/2010/wordprocessingShape" mc:Ignorable="w14 w15 w16se wp14">
+<w:footnotes xmlns:wpc="http://schemas.microsoft.com/office/word/2010/wordprocessingCanvas" xmlns:cx="http://schemas.microsoft.com/office/drawing/2014/chartex" xmlns:cx1="http://schemas.microsoft.com/office/drawing/2015/9/8/chartex" xmlns:cx2="http://schemas.microsoft.com/office/drawing/2015/10/21/chartex" xmlns:cx3="http://schemas.microsoft.com/office/drawing/2016/5/9/chartex" xmlns:cx4="http://schemas.microsoft.com/office/drawing/2016/5/10/chartex" xmlns:cx5="http://schemas.microsoft.com/office/drawing/2016/5/11/chartex" xmlns:cx6="http://schemas.microsoft.com/office/drawing/2016/5/12/chartex" xmlns:cx7="http://schemas.microsoft.com/office/drawing/2016/5/13/chartex" xmlns:cx8="http://schemas.microsoft.com/office/drawing/2016/5/14/chartex" xmlns:mc="http://schemas.openxmlformats.org/markup-compatibility/2006" xmlns:aink="http://schemas.microsoft.com/office/drawing/2016/ink" xmlns:o="urn:schemas-microsoft-com:office:office" xmlns:r="http://schemas.openxmlformats.org/officeDocument/2006/relationships" xmlns:m="http://schemas.openxmlformats.org/officeDocument/2006/math" xmlns:v="urn:schemas-microsoft-com:vml" xmlns:wp14="http://schemas.microsoft.com/office/word/2010/wordprocessingDrawing" xmlns:wp="http://schemas.openxmlformats.org/drawingml/2006/wordprocessingDrawing" xmlns:w10="urn:schemas-microsoft-com:office:word" xmlns:w="http://schemas.openxmlformats.org/wordprocessingml/2006/main" xmlns:w14="http://schemas.microsoft.com/office/word/2010/wordml" xmlns:w15="http://schemas.microsoft.com/office/word/2012/wordml" xmlns:w16se="http://schemas.microsoft.com/office/word/2015/wordml/symex" xmlns:wpg="http://schemas.microsoft.com/office/word/2010/wordprocessingGroup" xmlns:wpi="http://schemas.microsoft.com/office/word/2010/wordprocessingInk" xmlns:wne="http://schemas.microsoft.com/office/word/2006/wordml" xmlns:wps="http://schemas.microsoft.com/office/word/2010/wordprocessingShape" mc:Ignorable="w14 w15 w16se wp14">
   <w:footnote w:type="separator" w:id="-1">
     <w:p>
       <w:pPr>

</xml_diff>